<commit_message>
Major Update, Before Stat review
Major update, before Julie looks it through.

The changes have slowly been done on a local computer to preserve anonymity.

Almost all statistical analysis complete, probably the last update before unblinding will occur next week.
</commit_message>
<xml_diff>
--- a/Documents/Statistical analysis LUPEX v.1.0 JUNE 24th 2024.docx
+++ b/Documents/Statistical analysis LUPEX v.1.0 JUNE 24th 2024.docx
@@ -26,12 +26,10 @@
       <w:r>
         <w:t xml:space="preserve">Type 1 interferon induced changes to exercise adaptations in systemic lupus erythematosus </w:t>
       </w:r>
-      <w:proofErr w:type="gramStart"/>
       <w:r>
         <w:t>patients</w:t>
       </w:r>
       <w:bookmarkEnd w:id="1"/>
-      <w:proofErr w:type="gramEnd"/>
     </w:p>
     <w:p>
       <w:pPr>
@@ -404,21 +402,7 @@
         <w:rPr>
           <w:color w:val="auto"/>
         </w:rPr>
-        <w:t xml:space="preserve">, Centre for Physical Activity Research, Dept. 7641, </w:t>
-      </w:r>
-      <w:proofErr w:type="spellStart"/>
-      <w:r>
-        <w:rPr>
-          <w:color w:val="auto"/>
-        </w:rPr>
-        <w:t>Rigshospitalet</w:t>
-      </w:r>
-      <w:proofErr w:type="spellEnd"/>
-      <w:r>
-        <w:rPr>
-          <w:color w:val="auto"/>
-        </w:rPr>
-        <w:t>, Denmar</w:t>
+        <w:t>, Centre for Physical Activity Research, Dept. 7641, Rigshospitalet, Denmar</w:t>
       </w:r>
       <w:r>
         <w:rPr>
@@ -509,21 +493,7 @@
         <w:rPr>
           <w:color w:val="auto"/>
         </w:rPr>
-        <w:t xml:space="preserve">Centre for Physical Activity Research, Dept. 7641, </w:t>
-      </w:r>
-      <w:proofErr w:type="spellStart"/>
-      <w:r>
-        <w:rPr>
-          <w:color w:val="auto"/>
-        </w:rPr>
-        <w:t>Rigshospitalet</w:t>
-      </w:r>
-      <w:proofErr w:type="spellEnd"/>
-      <w:r>
-        <w:rPr>
-          <w:color w:val="auto"/>
-        </w:rPr>
-        <w:t>, Denmark</w:t>
+        <w:t>Centre for Physical Activity Research, Dept. 7641, Rigshospitalet, Denmark</w:t>
       </w:r>
       <w:r>
         <w:rPr>
@@ -2552,7 +2522,21 @@
                 <w:rStyle w:val="Hyperlink"/>
                 <w:noProof/>
               </w:rPr>
-              <w:t>IMPLEMENTATION OF THE STASTITICAL ANALYSIS PLAN</w:t>
+              <w:t xml:space="preserve">IMPLEMENTATION </w:t>
+            </w:r>
+            <w:r>
+              <w:rPr>
+                <w:rStyle w:val="Hyperlink"/>
+                <w:noProof/>
+              </w:rPr>
+              <w:t>O</w:t>
+            </w:r>
+            <w:r>
+              <w:rPr>
+                <w:rStyle w:val="Hyperlink"/>
+                <w:noProof/>
+              </w:rPr>
+              <w:t>F THE STASTITICAL ANALYSIS PLAN</w:t>
             </w:r>
             <w:r>
               <w:rPr>
@@ -5466,19 +5450,11 @@
         </w:rPr>
         <w:t xml:space="preserve">12-week supervised HIIT </w:t>
       </w:r>
-      <w:proofErr w:type="gramStart"/>
       <w:r>
         <w:rPr>
           <w:lang w:val="en-GB" w:eastAsia="da-DK"/>
         </w:rPr>
-        <w:t>has an effect on</w:t>
-      </w:r>
-      <w:proofErr w:type="gramEnd"/>
-      <w:r>
-        <w:rPr>
-          <w:lang w:val="en-GB" w:eastAsia="da-DK"/>
-        </w:rPr>
-        <w:t xml:space="preserve"> </w:t>
+        <w:t xml:space="preserve">has an effect on </w:t>
       </w:r>
       <w:r>
         <w:rPr>
@@ -6068,15 +6044,7 @@
     <w:p>
       <w:r>
         <w:lastRenderedPageBreak/>
-        <w:t xml:space="preserve">Superiority is claimed if the difference is statistically significant and favors the HIIT intervention. </w:t>
-      </w:r>
-      <w:proofErr w:type="gramStart"/>
-      <w:r>
-        <w:t>In order to</w:t>
-      </w:r>
-      <w:proofErr w:type="gramEnd"/>
-      <w:r>
-        <w:t xml:space="preserve"> control the family-wise error rate, hypotheses 1 and 2 will be tested in parallel with </w:t>
+        <w:t xml:space="preserve">Superiority is claimed if the difference is statistically significant and favors the HIIT intervention. In order to control the family-wise error rate, hypotheses 1 and 2 will be tested in parallel with </w:t>
       </w:r>
       <w:r>
         <w:t>Bonferroni</w:t>
@@ -6111,16 +6079,11 @@
       <w:r>
         <w:t xml:space="preserve">are not hierarchically tested, instead exploratory hypotheses will be controlled for false discovery rate by the </w:t>
       </w:r>
-      <w:proofErr w:type="spellStart"/>
       <w:r>
         <w:t>B</w:t>
       </w:r>
       <w:r>
-        <w:t>enjamini</w:t>
-      </w:r>
-      <w:proofErr w:type="spellEnd"/>
-      <w:r>
-        <w:t>-</w:t>
+        <w:t>enjamini-</w:t>
       </w:r>
       <w:r>
         <w:t>H</w:t>
@@ -6461,16 +6424,11 @@
         <w:t>ed</w:t>
       </w:r>
       <w:r>
-        <w:t xml:space="preserve"> as much as a 30% </w:t>
-      </w:r>
-      <w:proofErr w:type="gramStart"/>
-      <w:r>
-        <w:t>dropout</w:t>
+        <w:t xml:space="preserve"> as much as a 30% dropout</w:t>
       </w:r>
       <w:r>
         <w:t>;</w:t>
       </w:r>
-      <w:proofErr w:type="gramEnd"/>
       <w:r>
         <w:t xml:space="preserve"> </w:t>
       </w:r>
@@ -6526,63 +6484,7 @@
         <w:t>.</w:t>
       </w:r>
       <w:r>
-        <w:t xml:space="preserve"> The trial primarily took place at Centre for Physical Activity on </w:t>
-      </w:r>
-      <w:proofErr w:type="spellStart"/>
-      <w:r>
-        <w:t>Rigshospitalet</w:t>
-      </w:r>
-      <w:proofErr w:type="spellEnd"/>
-      <w:r>
-        <w:t xml:space="preserve">, Ole </w:t>
-      </w:r>
-      <w:proofErr w:type="spellStart"/>
-      <w:r>
-        <w:t>Maaløes</w:t>
-      </w:r>
-      <w:proofErr w:type="spellEnd"/>
-      <w:r>
-        <w:t xml:space="preserve"> </w:t>
-      </w:r>
-      <w:proofErr w:type="spellStart"/>
-      <w:r>
-        <w:t>Vej</w:t>
-      </w:r>
-      <w:proofErr w:type="spellEnd"/>
-      <w:r>
-        <w:t xml:space="preserve"> 24, in Copenhagen, Denmark. Recruitment took place primarily at the center for vasculitis and spine diseases on </w:t>
-      </w:r>
-      <w:proofErr w:type="spellStart"/>
-      <w:r>
-        <w:t>Rigshospitalet</w:t>
-      </w:r>
-      <w:proofErr w:type="spellEnd"/>
-      <w:r>
-        <w:t xml:space="preserve"> in </w:t>
-      </w:r>
-      <w:proofErr w:type="spellStart"/>
-      <w:r>
-        <w:t>Blegdamsvej</w:t>
-      </w:r>
-      <w:proofErr w:type="spellEnd"/>
-      <w:r>
-        <w:t xml:space="preserve"> 9, Copenhagen, Denmark. 82-Rb-Pet-CT scans were conducted at the department of clinical physiology at </w:t>
-      </w:r>
-      <w:proofErr w:type="spellStart"/>
-      <w:r>
-        <w:t>Rigshospitalet</w:t>
-      </w:r>
-      <w:proofErr w:type="spellEnd"/>
-      <w:r>
-        <w:t xml:space="preserve">, </w:t>
-      </w:r>
-      <w:proofErr w:type="spellStart"/>
-      <w:r>
-        <w:t>Blegdamsvej</w:t>
-      </w:r>
-      <w:proofErr w:type="spellEnd"/>
-      <w:r>
-        <w:t xml:space="preserve"> 9, Copenhagen, Denmark.</w:t>
+        <w:t xml:space="preserve"> The trial primarily took place at Centre for Physical Activity on Rigshospitalet, Ole Maaløes Vej 24, in Copenhagen, Denmark. Recruitment took place primarily at the center for vasculitis and spine diseases on Rigshospitalet in Blegdamsvej 9, Copenhagen, Denmark. 82-Rb-Pet-CT scans were conducted at the department of clinical physiology at Rigshospitalet, Blegdamsvej 9, Copenhagen, Denmark.</w:t>
       </w:r>
     </w:p>
     <w:p/>
@@ -6694,15 +6596,7 @@
         <w:t xml:space="preserve">The exercise group </w:t>
       </w:r>
       <w:r>
-        <w:t xml:space="preserve">underwent 12 weeks of thrice weekly </w:t>
-      </w:r>
-      <w:proofErr w:type="gramStart"/>
-      <w:r>
-        <w:t>45 minute</w:t>
-      </w:r>
-      <w:proofErr w:type="gramEnd"/>
-      <w:r>
-        <w:t xml:space="preserve"> HIIT exercise</w:t>
+        <w:t>underwent 12 weeks of thrice weekly 45 minute HIIT exercise</w:t>
       </w:r>
       <w:r>
         <w:t xml:space="preserve"> sessions</w:t>
@@ -6723,15 +6617,7 @@
         <w:t xml:space="preserve"> interspaced with 3 minute </w:t>
       </w:r>
       <w:r>
-        <w:t xml:space="preserve">active breaks of pedaling against light resistance (less than 20% </w:t>
-      </w:r>
-      <w:proofErr w:type="spellStart"/>
-      <w:r>
-        <w:t>wattmax</w:t>
-      </w:r>
-      <w:proofErr w:type="spellEnd"/>
-      <w:r>
-        <w:t xml:space="preserve">). </w:t>
+        <w:t xml:space="preserve">active breaks of pedaling against light resistance (less than 20% wattmax). </w:t>
       </w:r>
     </w:p>
     <w:p>
@@ -6782,32 +6668,11 @@
       <w:r>
         <w:t xml:space="preserve">Participants flow through the project with a screening visit, where aerobic capacity is assessed, a baseline visit with most of the outcomes, and a baseline-acute bout session consisting of one exercise bout and the measurements of the autonomic nerve system. A subgroup of patients will then undergo </w:t>
       </w:r>
-      <w:proofErr w:type="gramStart"/>
-      <w:r>
-        <w:t>a</w:t>
-      </w:r>
-      <w:proofErr w:type="gramEnd"/>
-      <w:r>
-        <w:t xml:space="preserve"> 82-Rb-rest-stress-PET-CT evaluating cardiac adaptation. Patients are then randomized to exercise or control. Whereafter they will undergo a </w:t>
-      </w:r>
-      <w:proofErr w:type="spellStart"/>
-      <w:r>
-        <w:t>followup</w:t>
-      </w:r>
-      <w:proofErr w:type="spellEnd"/>
-      <w:r>
-        <w:t xml:space="preserve"> visit, another acute bout (termed the follow-up acute bout) and at last </w:t>
-      </w:r>
-      <w:r>
-        <w:t xml:space="preserve">if they did one at baseline, they </w:t>
-      </w:r>
-      <w:proofErr w:type="gramStart"/>
-      <w:r>
-        <w:t>will</w:t>
-      </w:r>
-      <w:proofErr w:type="gramEnd"/>
-      <w:r>
-        <w:t xml:space="preserve"> do a repeat</w:t>
+      <w:r>
+        <w:t xml:space="preserve">a 82-Rb-rest-stress-PET-CT evaluating cardiac adaptation. Patients are then randomized to exercise or control. Whereafter they will undergo a followup visit, another acute bout (termed the follow-up acute bout) and at last </w:t>
+      </w:r>
+      <w:r>
+        <w:t>if they did one at baseline, they will do a repeat</w:t>
       </w:r>
       <w:r>
         <w:t xml:space="preserve"> 82-Rb-rest-stress-PET-CT</w:t>
@@ -6937,15 +6802,7 @@
         </w:numPr>
       </w:pPr>
       <w:r>
-        <w:t xml:space="preserve">Ratio between volume of inspired oxygen and expired </w:t>
-      </w:r>
-      <w:proofErr w:type="spellStart"/>
-      <w:r>
-        <w:t>carbondioxide</w:t>
-      </w:r>
-      <w:proofErr w:type="spellEnd"/>
-      <w:r>
-        <w:t xml:space="preserve"> more than 1.1</w:t>
+        <w:t>Ratio between volume of inspired oxygen and expired carbondioxide more than 1.1</w:t>
       </w:r>
     </w:p>
     <w:p>
@@ -6970,13 +6827,8 @@
       <w:r>
         <w:t>(</w:t>
       </w:r>
-      <w:proofErr w:type="gramStart"/>
-      <w:r>
-        <w:t>in</w:t>
-      </w:r>
-      <w:proofErr w:type="gramEnd"/>
-      <w:r>
-        <w:t xml:space="preserve"> m</w:t>
+      <w:r>
+        <w:t>in m</w:t>
       </w:r>
       <w:r>
         <w:t>l/min/kg)</w:t>
@@ -7006,26 +6858,10 @@
         </w:numPr>
       </w:pPr>
       <w:r>
-        <w:t xml:space="preserve">Heart rate during the bout is measured by </w:t>
-      </w:r>
-      <w:proofErr w:type="spellStart"/>
-      <w:r>
-        <w:t>PolarFlow</w:t>
-      </w:r>
-      <w:proofErr w:type="spellEnd"/>
-      <w:r>
-        <w:t>™</w:t>
-      </w:r>
-      <w:r>
-        <w:t xml:space="preserve"> and added to the </w:t>
-      </w:r>
-      <w:proofErr w:type="spellStart"/>
-      <w:r>
-        <w:t>CosMed</w:t>
-      </w:r>
-      <w:proofErr w:type="spellEnd"/>
-      <w:r>
-        <w:t xml:space="preserve"> system.</w:t>
+        <w:t>Heart rate during the bout is measured by PolarFlow™</w:t>
+      </w:r>
+      <w:r>
+        <w:t xml:space="preserve"> and added to the CosMed system.</w:t>
       </w:r>
     </w:p>
     <w:p>
@@ -7036,13 +6872,8 @@
           <w:numId w:val="1"/>
         </w:numPr>
       </w:pPr>
-      <w:proofErr w:type="gramStart"/>
-      <w:r>
-        <w:t>In order to</w:t>
-      </w:r>
-      <w:proofErr w:type="gramEnd"/>
-      <w:r>
-        <w:t xml:space="preserve"> test whether changes in this measurement is just due to changes in weight, absolute VO2max (not corrected for patient weight) will also be reported</w:t>
+      <w:r>
+        <w:t>In order to test whether changes in this measurement is just due to changes in weight, absolute VO2max (not corrected for patient weight) will also be reported</w:t>
       </w:r>
       <w:r>
         <w:t>.</w:t>
@@ -7484,21 +7315,7 @@
         <w:rPr>
           <w:lang w:eastAsia="da-DK"/>
         </w:rPr>
-        <w:t xml:space="preserve">nalyzed by </w:t>
-      </w:r>
-      <w:proofErr w:type="spellStart"/>
-      <w:r>
-        <w:rPr>
-          <w:lang w:eastAsia="da-DK"/>
-        </w:rPr>
-        <w:t>Nanostring</w:t>
-      </w:r>
-      <w:proofErr w:type="spellEnd"/>
-      <w:r>
-        <w:rPr>
-          <w:lang w:eastAsia="da-DK"/>
-        </w:rPr>
-        <w:t xml:space="preserve"> for genes related to IFN-signaling.</w:t>
+        <w:t>nalyzed by Nanostring for genes related to IFN-signaling.</w:t>
       </w:r>
       <w:r>
         <w:rPr>
@@ -7554,16 +7371,8 @@
         <w:rPr>
           <w:lang w:eastAsia="da-DK"/>
         </w:rPr>
-        <w:t xml:space="preserve">Normalized to housekeeping </w:t>
-      </w:r>
-      <w:proofErr w:type="gramStart"/>
-      <w:r>
-        <w:rPr>
-          <w:lang w:eastAsia="da-DK"/>
-        </w:rPr>
-        <w:t>genes</w:t>
-      </w:r>
-      <w:proofErr w:type="gramEnd"/>
+        <w:t>Normalized to housekeeping genes</w:t>
+      </w:r>
     </w:p>
     <w:p>
       <w:pPr>
@@ -7577,16 +7386,8 @@
         <w:rPr>
           <w:lang w:eastAsia="da-DK"/>
         </w:rPr>
-        <w:t xml:space="preserve">Calculating a standardized z-score compared to the expression from 9 healthy </w:t>
-      </w:r>
-      <w:proofErr w:type="gramStart"/>
-      <w:r>
-        <w:rPr>
-          <w:lang w:eastAsia="da-DK"/>
-        </w:rPr>
-        <w:t>controls</w:t>
-      </w:r>
-      <w:proofErr w:type="gramEnd"/>
+        <w:t>Calculating a standardized z-score compared to the expression from 9 healthy controls</w:t>
+      </w:r>
     </w:p>
     <w:p/>
     <w:p>
@@ -8259,14 +8060,12 @@
           <w:lang w:eastAsia="da-DK"/>
         </w:rPr>
       </w:pPr>
-      <w:proofErr w:type="spellStart"/>
       <w:r>
         <w:rPr>
           <w:lang w:eastAsia="da-DK"/>
         </w:rPr>
         <w:t>Gyneoid</w:t>
       </w:r>
-      <w:proofErr w:type="spellEnd"/>
       <w:r>
         <w:rPr>
           <w:lang w:eastAsia="da-DK"/>
@@ -8594,21 +8393,7 @@
         <w:rPr>
           <w:lang w:eastAsia="da-DK"/>
         </w:rPr>
-        <w:t xml:space="preserve">Diffusing capacity for carbon mono-oxide – volume / percentage of </w:t>
-      </w:r>
-      <w:proofErr w:type="spellStart"/>
-      <w:r>
-        <w:rPr>
-          <w:lang w:eastAsia="da-DK"/>
-        </w:rPr>
-        <w:t>expexted</w:t>
-      </w:r>
-      <w:proofErr w:type="spellEnd"/>
-      <w:r>
-        <w:rPr>
-          <w:lang w:eastAsia="da-DK"/>
-        </w:rPr>
-        <w:t>.</w:t>
+        <w:t>Diffusing capacity for carbon mono-oxide – volume / percentage of expexted.</w:t>
       </w:r>
     </w:p>
     <w:p>
@@ -8626,16 +8411,8 @@
         <w:rPr>
           <w:lang w:eastAsia="da-DK"/>
         </w:rPr>
-        <w:t xml:space="preserve">Carbon mono-oxide transfer coefficient – diffusing capacity per liter of lung volume – ratio / percentage of </w:t>
-      </w:r>
-      <w:proofErr w:type="gramStart"/>
-      <w:r>
-        <w:rPr>
-          <w:lang w:eastAsia="da-DK"/>
-        </w:rPr>
-        <w:t>expected</w:t>
-      </w:r>
-      <w:proofErr w:type="gramEnd"/>
+        <w:t>Carbon mono-oxide transfer coefficient – diffusing capacity per liter of lung volume – ratio / percentage of expected</w:t>
+      </w:r>
     </w:p>
     <w:p>
       <w:pPr>
@@ -8704,21 +8481,7 @@
         <w:rPr>
           <w:lang w:eastAsia="da-DK"/>
         </w:rPr>
-        <w:t xml:space="preserve">Measured during an OGTT at 0, 15, </w:t>
-      </w:r>
-      <w:proofErr w:type="gramStart"/>
-      <w:r>
-        <w:rPr>
-          <w:lang w:eastAsia="da-DK"/>
-        </w:rPr>
-        <w:t>30, 60, 90, and 120 minutes</w:t>
-      </w:r>
-      <w:proofErr w:type="gramEnd"/>
-      <w:r>
-        <w:rPr>
-          <w:lang w:eastAsia="da-DK"/>
-        </w:rPr>
-        <w:t xml:space="preserve"> following consumption of 83g of glucose</w:t>
+        <w:t>Measured during an OGTT at 0, 15, 30, 60, 90, and 120 minutes following consumption of 83g of glucose</w:t>
       </w:r>
       <w:r>
         <w:rPr>
@@ -8856,16 +8619,8 @@
         <w:rPr>
           <w:lang w:eastAsia="da-DK"/>
         </w:rPr>
-        <w:t xml:space="preserve"> will be </w:t>
-      </w:r>
-      <w:proofErr w:type="gramStart"/>
-      <w:r>
-        <w:rPr>
-          <w:lang w:eastAsia="da-DK"/>
-        </w:rPr>
-        <w:t>calculated</w:t>
-      </w:r>
-      <w:proofErr w:type="gramEnd"/>
+        <w:t xml:space="preserve"> will be calculated</w:t>
+      </w:r>
     </w:p>
     <w:p>
       <w:pPr>
@@ -8882,16 +8637,8 @@
         <w:rPr>
           <w:lang w:eastAsia="da-DK"/>
         </w:rPr>
-        <w:t xml:space="preserve">Disposition Index will be </w:t>
-      </w:r>
-      <w:proofErr w:type="gramStart"/>
-      <w:r>
-        <w:rPr>
-          <w:lang w:eastAsia="da-DK"/>
-        </w:rPr>
-        <w:t>calculated</w:t>
-      </w:r>
-      <w:proofErr w:type="gramEnd"/>
+        <w:t>Disposition Index will be calculated</w:t>
+      </w:r>
     </w:p>
     <w:p>
       <w:pPr>
@@ -8908,16 +8655,8 @@
         <w:rPr>
           <w:lang w:eastAsia="da-DK"/>
         </w:rPr>
-        <w:t xml:space="preserve">AUC will be </w:t>
-      </w:r>
-      <w:proofErr w:type="gramStart"/>
-      <w:r>
-        <w:rPr>
-          <w:lang w:eastAsia="da-DK"/>
-        </w:rPr>
-        <w:t>calculated</w:t>
-      </w:r>
-      <w:proofErr w:type="gramEnd"/>
+        <w:t>AUC will be calculated</w:t>
+      </w:r>
     </w:p>
     <w:p>
       <w:pPr>
@@ -8941,21 +8680,7 @@
         <w:rPr>
           <w:lang w:eastAsia="da-DK"/>
         </w:rPr>
-        <w:t xml:space="preserve">following an overnight fast, at the </w:t>
-      </w:r>
-      <w:proofErr w:type="gramStart"/>
-      <w:r>
-        <w:rPr>
-          <w:lang w:eastAsia="da-DK"/>
-        </w:rPr>
-        <w:t>0 minute</w:t>
-      </w:r>
-      <w:proofErr w:type="gramEnd"/>
-      <w:r>
-        <w:rPr>
-          <w:lang w:eastAsia="da-DK"/>
-        </w:rPr>
-        <w:t xml:space="preserve"> mark of the OGTT</w:t>
+        <w:t>following an overnight fast, at the 0 minute mark of the OGTT</w:t>
       </w:r>
     </w:p>
     <w:p>
@@ -9235,16 +8960,8 @@
         <w:rPr>
           <w:lang w:eastAsia="da-DK"/>
         </w:rPr>
-        <w:t xml:space="preserve">indicate more avascular </w:t>
-      </w:r>
-      <w:proofErr w:type="gramStart"/>
-      <w:r>
-        <w:rPr>
-          <w:lang w:eastAsia="da-DK"/>
-        </w:rPr>
-        <w:t>areas</w:t>
-      </w:r>
-      <w:proofErr w:type="gramEnd"/>
+        <w:t>indicate more avascular areas</w:t>
+      </w:r>
     </w:p>
     <w:p>
       <w:pPr>
@@ -9273,16 +8990,8 @@
         <w:rPr>
           <w:lang w:eastAsia="da-DK"/>
         </w:rPr>
-        <w:t xml:space="preserve">indicate more </w:t>
-      </w:r>
-      <w:proofErr w:type="gramStart"/>
-      <w:r>
-        <w:rPr>
-          <w:lang w:eastAsia="da-DK"/>
-        </w:rPr>
-        <w:t>disorganization</w:t>
-      </w:r>
-      <w:proofErr w:type="gramEnd"/>
+        <w:t>indicate more disorganization</w:t>
+      </w:r>
     </w:p>
     <w:p>
       <w:pPr>
@@ -9295,19 +9004,11 @@
           <w:lang w:eastAsia="da-DK"/>
         </w:rPr>
       </w:pPr>
-      <w:proofErr w:type="spellStart"/>
-      <w:r>
-        <w:rPr>
-          <w:lang w:eastAsia="da-DK"/>
-        </w:rPr>
-        <w:t>Microhemmorhages</w:t>
-      </w:r>
-      <w:proofErr w:type="spellEnd"/>
-      <w:r>
-        <w:rPr>
-          <w:lang w:eastAsia="da-DK"/>
-        </w:rPr>
-        <w:t xml:space="preserve"> – count per finger</w:t>
+      <w:r>
+        <w:rPr>
+          <w:lang w:eastAsia="da-DK"/>
+        </w:rPr>
+        <w:t>Microhemmorhages – count per finger</w:t>
       </w:r>
     </w:p>
     <w:p>
@@ -9397,21 +9098,7 @@
         <w:rPr>
           <w:lang w:eastAsia="da-DK"/>
         </w:rPr>
-        <w:t xml:space="preserve">Other findings – </w:t>
-      </w:r>
-      <w:proofErr w:type="gramStart"/>
-      <w:r>
-        <w:rPr>
-          <w:lang w:eastAsia="da-DK"/>
-        </w:rPr>
-        <w:t>physicians</w:t>
-      </w:r>
-      <w:proofErr w:type="gramEnd"/>
-      <w:r>
-        <w:rPr>
-          <w:lang w:eastAsia="da-DK"/>
-        </w:rPr>
-        <w:t xml:space="preserve"> comment</w:t>
+        <w:t>Other findings – physicians comment</w:t>
       </w:r>
     </w:p>
     <w:p>
@@ -9570,16 +9257,8 @@
         <w:rPr>
           <w:lang w:eastAsia="da-DK"/>
         </w:rPr>
-        <w:t xml:space="preserve"> by a trained </w:t>
-      </w:r>
-      <w:proofErr w:type="gramStart"/>
-      <w:r>
-        <w:rPr>
-          <w:lang w:eastAsia="da-DK"/>
-        </w:rPr>
-        <w:t>physician</w:t>
-      </w:r>
-      <w:proofErr w:type="gramEnd"/>
+        <w:t xml:space="preserve"> by a trained physician</w:t>
+      </w:r>
     </w:p>
     <w:p>
       <w:pPr>
@@ -9602,16 +9281,8 @@
         <w:rPr>
           <w:lang w:eastAsia="da-DK"/>
         </w:rPr>
-        <w:t xml:space="preserve">eft ventricular end-diastolic </w:t>
-      </w:r>
-      <w:proofErr w:type="gramStart"/>
-      <w:r>
-        <w:rPr>
-          <w:lang w:eastAsia="da-DK"/>
-        </w:rPr>
-        <w:t>volume</w:t>
-      </w:r>
-      <w:proofErr w:type="gramEnd"/>
+        <w:t>eft ventricular end-diastolic volume</w:t>
+      </w:r>
     </w:p>
     <w:p>
       <w:pPr>
@@ -9628,16 +9299,8 @@
         <w:rPr>
           <w:lang w:eastAsia="da-DK"/>
         </w:rPr>
-        <w:t xml:space="preserve">Left atrial end-diastolic </w:t>
-      </w:r>
-      <w:proofErr w:type="gramStart"/>
-      <w:r>
-        <w:rPr>
-          <w:lang w:eastAsia="da-DK"/>
-        </w:rPr>
-        <w:t>volume</w:t>
-      </w:r>
-      <w:proofErr w:type="gramEnd"/>
+        <w:t>Left atrial end-diastolic volume</w:t>
+      </w:r>
     </w:p>
     <w:p>
       <w:pPr>
@@ -9690,16 +9353,8 @@
         <w:rPr>
           <w:lang w:eastAsia="da-DK"/>
         </w:rPr>
-        <w:t xml:space="preserve">Left ventricular ejection </w:t>
-      </w:r>
-      <w:proofErr w:type="gramStart"/>
-      <w:r>
-        <w:rPr>
-          <w:lang w:eastAsia="da-DK"/>
-        </w:rPr>
-        <w:t>fraction</w:t>
-      </w:r>
-      <w:proofErr w:type="gramEnd"/>
+        <w:t>Left ventricular ejection fraction</w:t>
+      </w:r>
     </w:p>
     <w:p>
       <w:pPr>
@@ -9716,16 +9371,8 @@
         <w:rPr>
           <w:lang w:eastAsia="da-DK"/>
         </w:rPr>
-        <w:t xml:space="preserve">Left ventricular </w:t>
-      </w:r>
-      <w:proofErr w:type="gramStart"/>
-      <w:r>
-        <w:rPr>
-          <w:lang w:eastAsia="da-DK"/>
-        </w:rPr>
-        <w:t>mass</w:t>
-      </w:r>
-      <w:proofErr w:type="gramEnd"/>
+        <w:t>Left ventricular mass</w:t>
+      </w:r>
     </w:p>
     <w:p>
       <w:pPr>
@@ -10093,35 +9740,7 @@
         <w:rPr>
           <w:lang w:eastAsia="da-DK"/>
         </w:rPr>
-        <w:t xml:space="preserve"> using axial accelerometer-based physical activity monitors (AX3; </w:t>
-      </w:r>
-      <w:proofErr w:type="spellStart"/>
-      <w:r>
-        <w:rPr>
-          <w:lang w:eastAsia="da-DK"/>
-        </w:rPr>
-        <w:t>Axivity</w:t>
-      </w:r>
-      <w:proofErr w:type="spellEnd"/>
-      <w:r>
-        <w:rPr>
-          <w:lang w:eastAsia="da-DK"/>
-        </w:rPr>
-        <w:t xml:space="preserve">, Newcastle upon Tyne, UK) for a </w:t>
-      </w:r>
-      <w:proofErr w:type="gramStart"/>
-      <w:r>
-        <w:rPr>
-          <w:lang w:eastAsia="da-DK"/>
-        </w:rPr>
-        <w:t>5 day</w:t>
-      </w:r>
-      <w:proofErr w:type="gramEnd"/>
-      <w:r>
-        <w:rPr>
-          <w:lang w:eastAsia="da-DK"/>
-        </w:rPr>
-        <w:t xml:space="preserve"> period</w:t>
+        <w:t xml:space="preserve"> using axial accelerometer-based physical activity monitors (AX3; Axivity, Newcastle upon Tyne, UK) for a 5 day period</w:t>
       </w:r>
     </w:p>
     <w:p>
@@ -10706,21 +10325,7 @@
           <w:lang w:eastAsia="da-DK"/>
         </w:rPr>
         <w:lastRenderedPageBreak/>
-        <w:t xml:space="preserve">Description: as with the secondary outcome, mRNA segments of genes related to the following signaling pathways will be measured using </w:t>
-      </w:r>
-      <w:proofErr w:type="spellStart"/>
-      <w:r>
-        <w:rPr>
-          <w:lang w:eastAsia="da-DK"/>
-        </w:rPr>
-        <w:t>Nanostring</w:t>
-      </w:r>
-      <w:proofErr w:type="spellEnd"/>
-      <w:r>
-        <w:rPr>
-          <w:lang w:eastAsia="da-DK"/>
-        </w:rPr>
-        <w:t>™</w:t>
+        <w:t>Description: as with the secondary outcome, mRNA segments of genes related to the following signaling pathways will be measured using Nanostring™</w:t>
       </w:r>
     </w:p>
     <w:p>
@@ -10759,7 +10364,6 @@
         </w:rPr>
         <w:t>Expression related to IFN-</w:t>
       </w:r>
-      <w:proofErr w:type="gramStart"/>
       <w:r>
         <w:rPr>
           <w:rFonts w:cstheme="minorHAnsi"/>
@@ -10767,7 +10371,6 @@
         </w:rPr>
         <w:t>β</w:t>
       </w:r>
-      <w:proofErr w:type="gramEnd"/>
     </w:p>
     <w:p>
       <w:pPr>
@@ -10802,16 +10405,8 @@
         <w:rPr>
           <w:lang w:eastAsia="da-DK"/>
         </w:rPr>
-        <w:t xml:space="preserve">Expression related to </w:t>
-      </w:r>
-      <w:proofErr w:type="gramStart"/>
-      <w:r>
-        <w:rPr>
-          <w:lang w:eastAsia="da-DK"/>
-        </w:rPr>
-        <w:t>TNF</w:t>
-      </w:r>
-      <w:proofErr w:type="gramEnd"/>
+        <w:t>Expression related to TNF</w:t>
+      </w:r>
     </w:p>
     <w:p>
       <w:pPr>
@@ -10904,21 +10499,7 @@
         <w:rPr>
           <w:lang w:eastAsia="da-DK"/>
         </w:rPr>
-        <w:t xml:space="preserve">Subjects will be tasked to fill in dietary diaries for three consecutive representative days at baseline and </w:t>
-      </w:r>
-      <w:proofErr w:type="spellStart"/>
-      <w:r>
-        <w:rPr>
-          <w:lang w:eastAsia="da-DK"/>
-        </w:rPr>
-        <w:t>followup</w:t>
-      </w:r>
-      <w:proofErr w:type="spellEnd"/>
-      <w:r>
-        <w:rPr>
-          <w:lang w:eastAsia="da-DK"/>
-        </w:rPr>
-        <w:t>. Using standard calculations energy intake and macronutrients will be calculated from this diary.</w:t>
+        <w:t>Subjects will be tasked to fill in dietary diaries for three consecutive representative days at baseline and followup. Using standard calculations energy intake and macronutrients will be calculated from this diary.</w:t>
       </w:r>
     </w:p>
     <w:p>
@@ -11041,7 +10622,6 @@
           <w:lang w:eastAsia="da-DK"/>
         </w:rPr>
       </w:pPr>
-      <w:proofErr w:type="gramStart"/>
       <w:r>
         <w:rPr>
           <w:lang w:eastAsia="da-DK"/>
@@ -11052,14 +10632,7 @@
         <w:rPr>
           <w:lang w:eastAsia="da-DK"/>
         </w:rPr>
-        <w:t>ther</w:t>
-      </w:r>
-      <w:proofErr w:type="gramEnd"/>
-      <w:r>
-        <w:rPr>
-          <w:lang w:eastAsia="da-DK"/>
-        </w:rPr>
-        <w:t xml:space="preserve"> intake (categorical)</w:t>
+        <w:t>ther intake (categorical)</w:t>
       </w:r>
     </w:p>
     <w:p>
@@ -11113,21 +10686,7 @@
         <w:rPr>
           <w:lang w:eastAsia="da-DK"/>
         </w:rPr>
-        <w:t xml:space="preserve">Description: A subset of volunteering subjects who will undergo muscle biopsy can deliver baseline and </w:t>
-      </w:r>
-      <w:proofErr w:type="spellStart"/>
-      <w:r>
-        <w:rPr>
-          <w:lang w:eastAsia="da-DK"/>
-        </w:rPr>
-        <w:t>followup</w:t>
-      </w:r>
-      <w:proofErr w:type="spellEnd"/>
-      <w:r>
-        <w:rPr>
-          <w:lang w:eastAsia="da-DK"/>
-        </w:rPr>
-        <w:t xml:space="preserve"> muscular biopsies</w:t>
+        <w:t>Description: A subset of volunteering subjects who will undergo muscle biopsy can deliver baseline and followup muscular biopsies</w:t>
       </w:r>
     </w:p>
     <w:p>
@@ -11170,16 +10729,8 @@
         <w:rPr>
           <w:lang w:eastAsia="da-DK"/>
         </w:rPr>
-        <w:t xml:space="preserve"> of genes related to TNF, IL-6, IFN alpha, beta and Gamma </w:t>
-      </w:r>
-      <w:proofErr w:type="spellStart"/>
-      <w:r>
-        <w:rPr>
-          <w:lang w:eastAsia="da-DK"/>
-        </w:rPr>
-        <w:t>signalling</w:t>
-      </w:r>
-      <w:proofErr w:type="spellEnd"/>
+        <w:t xml:space="preserve"> of genes related to TNF, IL-6, IFN alpha, beta and Gamma signalling</w:t>
+      </w:r>
       <w:r>
         <w:rPr>
           <w:lang w:eastAsia="da-DK"/>
@@ -11202,21 +10753,7 @@
         <w:rPr>
           <w:lang w:eastAsia="da-DK"/>
         </w:rPr>
-        <w:t>NF-</w:t>
-      </w:r>
-      <w:proofErr w:type="spellStart"/>
-      <w:r>
-        <w:rPr>
-          <w:lang w:eastAsia="da-DK"/>
-        </w:rPr>
-        <w:t>κB</w:t>
-      </w:r>
-      <w:proofErr w:type="spellEnd"/>
-      <w:r>
-        <w:rPr>
-          <w:lang w:eastAsia="da-DK"/>
-        </w:rPr>
-        <w:t xml:space="preserve"> p65 DNA binding activity (ELISA), phosphorylated and total JNK, phosphorylated AMPK (p-AMPK) total AMPK (Western blotting).</w:t>
+        <w:t>NF-κB p65 DNA binding activity (ELISA), phosphorylated and total JNK, phosphorylated AMPK (p-AMPK) total AMPK (Western blotting).</w:t>
       </w:r>
     </w:p>
     <w:p>
@@ -11234,35 +10771,7 @@
         <w:rPr>
           <w:lang w:eastAsia="da-DK"/>
         </w:rPr>
-        <w:t>NF-</w:t>
-      </w:r>
-      <w:proofErr w:type="spellStart"/>
-      <w:r>
-        <w:rPr>
-          <w:lang w:eastAsia="da-DK"/>
-        </w:rPr>
-        <w:t>κB</w:t>
-      </w:r>
-      <w:proofErr w:type="spellEnd"/>
-      <w:r>
-        <w:rPr>
-          <w:lang w:eastAsia="da-DK"/>
-        </w:rPr>
-        <w:t xml:space="preserve"> p65 DNA binding activity (ELISA) &amp; NF-</w:t>
-      </w:r>
-      <w:proofErr w:type="spellStart"/>
-      <w:r>
-        <w:rPr>
-          <w:lang w:eastAsia="da-DK"/>
-        </w:rPr>
-        <w:t>κB</w:t>
-      </w:r>
-      <w:proofErr w:type="spellEnd"/>
-      <w:r>
-        <w:rPr>
-          <w:lang w:eastAsia="da-DK"/>
-        </w:rPr>
-        <w:t xml:space="preserve"> binding activity (Western blotting).</w:t>
+        <w:t>NF-κB p65 DNA binding activity (ELISA) &amp; NF-κB binding activity (Western blotting).</w:t>
       </w:r>
     </w:p>
     <w:p>
@@ -11365,21 +10874,7 @@
         <w:rPr>
           <w:lang w:eastAsia="da-DK"/>
         </w:rPr>
-        <w:t xml:space="preserve">By </w:t>
-      </w:r>
-      <w:proofErr w:type="spellStart"/>
-      <w:r>
-        <w:rPr>
-          <w:lang w:eastAsia="da-DK"/>
-        </w:rPr>
-        <w:t>Vagus</w:t>
-      </w:r>
-      <w:proofErr w:type="spellEnd"/>
-      <w:r>
-        <w:rPr>
-          <w:lang w:eastAsia="da-DK"/>
-        </w:rPr>
-        <w:t xml:space="preserve">™, a device measuring heart rate </w:t>
+        <w:t xml:space="preserve">By Vagus™, a device measuring heart rate </w:t>
       </w:r>
       <w:r>
         <w:rPr>
@@ -11644,16 +11139,11 @@
       <w:r>
         <w:t>intention to treat (</w:t>
       </w:r>
-      <w:proofErr w:type="spellStart"/>
       <w:r>
         <w:t>m</w:t>
       </w:r>
       <w:r>
-        <w:t>ITT</w:t>
-      </w:r>
-      <w:proofErr w:type="spellEnd"/>
-      <w:r>
-        <w:t>)</w:t>
+        <w:t>ITT)</w:t>
       </w:r>
       <w:r>
         <w:t xml:space="preserve"> population</w:t>
@@ -11871,15 +11361,7 @@
         <w:t xml:space="preserve"> </w:t>
       </w:r>
       <w:r>
-        <w:t>(</w:t>
-      </w:r>
-      <w:proofErr w:type="gramStart"/>
-      <w:r>
-        <w:t>i.e.</w:t>
-      </w:r>
-      <w:proofErr w:type="gramEnd"/>
-      <w:r>
-        <w:t xml:space="preserve"> by multiplying p-values by two and presenting estimated treatment effects with 97.5% confidence intervals). Tests of treatment effect and effect modification by IFNGS will be carried out sequentially, so that effect modification will only be tested if a significant treatment effect is found</w:t>
+        <w:t>(i.e. by multiplying p-values by two and presenting estimated treatment effects with 97.5% confidence intervals). Tests of treatment effect and effect modification by IFNGS will be carried out sequentially, so that effect modification will only be tested if a significant treatment effect is found</w:t>
       </w:r>
       <w:r>
         <w:t>.</w:t>
@@ -11909,15 +11391,7 @@
         <w:t xml:space="preserve">will be adjusted </w:t>
       </w:r>
       <w:r>
-        <w:t xml:space="preserve">for multiple testing using the method of </w:t>
-      </w:r>
-      <w:proofErr w:type="spellStart"/>
-      <w:r>
-        <w:t>Benjamini</w:t>
-      </w:r>
-      <w:proofErr w:type="spellEnd"/>
-      <w:r>
-        <w:t xml:space="preserve"> and Hochberg</w:t>
+        <w:t>for multiple testing using the method of Benjamini and Hochberg</w:t>
       </w:r>
       <w:r>
         <w:fldChar w:fldCharType="begin" w:fldLock="1"/>
@@ -11975,16 +11449,11 @@
       <w:r>
         <w:t xml:space="preserve">Analysis will be done in an updated version of </w:t>
       </w:r>
-      <w:proofErr w:type="spellStart"/>
       <w:r>
         <w:t>R</w:t>
       </w:r>
       <w:r>
-        <w:t>studio</w:t>
-      </w:r>
-      <w:proofErr w:type="spellEnd"/>
-      <w:r>
-        <w:t xml:space="preserve"> with an updated version of R</w:t>
+        <w:t>studio with an updated version of R</w:t>
       </w:r>
       <w:r>
         <w:fldChar w:fldCharType="begin" w:fldLock="1"/>
@@ -12006,15 +11475,7 @@
         <w:fldChar w:fldCharType="end"/>
       </w:r>
       <w:r>
-        <w:t xml:space="preserve">. The </w:t>
-      </w:r>
-      <w:proofErr w:type="spellStart"/>
-      <w:r>
-        <w:t>LMMstar</w:t>
-      </w:r>
-      <w:proofErr w:type="spellEnd"/>
-      <w:r>
-        <w:t xml:space="preserve"> package</w:t>
+        <w:t>. The LMMstar package</w:t>
       </w:r>
       <w:r>
         <w:fldChar w:fldCharType="begin" w:fldLock="1"/>
@@ -12045,15 +11506,7 @@
         <w:t xml:space="preserve">. </w:t>
       </w:r>
       <w:r>
-        <w:t xml:space="preserve">The code will be available on </w:t>
-      </w:r>
-      <w:proofErr w:type="spellStart"/>
-      <w:r>
-        <w:t>Github</w:t>
-      </w:r>
-      <w:proofErr w:type="spellEnd"/>
-      <w:r>
-        <w:t xml:space="preserve"> (</w:t>
+        <w:t>The code will be available on Github (</w:t>
       </w:r>
       <w:hyperlink r:id="rId12" w:history="1">
         <w:r>
@@ -12219,15 +11672,7 @@
               <w:t>Added supplementary outcomes, correctly o</w:t>
             </w:r>
             <w:r>
-              <w:t xml:space="preserve">utlined that activity measuring by AX3 will be done at baseline and at </w:t>
-            </w:r>
-            <w:proofErr w:type="spellStart"/>
-            <w:r>
-              <w:t>followup</w:t>
-            </w:r>
-            <w:proofErr w:type="spellEnd"/>
-            <w:r>
-              <w:t>.</w:t>
+              <w:t>utlined that activity measuring by AX3 will be done at baseline and at followup.</w:t>
             </w:r>
           </w:p>
         </w:tc>
@@ -12262,15 +11707,7 @@
               <w:t>Added tissue-plasminogen activator, V</w:t>
             </w:r>
             <w:r>
-              <w:t xml:space="preserve">CAM and </w:t>
-            </w:r>
-            <w:proofErr w:type="spellStart"/>
-            <w:r>
-              <w:t>vWF</w:t>
-            </w:r>
-            <w:proofErr w:type="spellEnd"/>
-            <w:r>
-              <w:t xml:space="preserve"> to blood sample outcomes.</w:t>
+              <w:t>CAM and vWF to blood sample outcomes.</w:t>
             </w:r>
           </w:p>
         </w:tc>
@@ -12302,37 +11739,16 @@
           </w:tcPr>
           <w:p>
             <w:r>
-              <w:t xml:space="preserve">Added measurements on the </w:t>
-            </w:r>
-            <w:proofErr w:type="spellStart"/>
-            <w:r>
-              <w:t>a</w:t>
-            </w:r>
-            <w:r>
-              <w:t>utonomiv</w:t>
-            </w:r>
-            <w:proofErr w:type="spellEnd"/>
-            <w:r>
-              <w:t xml:space="preserve"> nervous system by </w:t>
-            </w:r>
-            <w:proofErr w:type="spellStart"/>
-            <w:r>
-              <w:t>Vagus</w:t>
-            </w:r>
-            <w:proofErr w:type="spellEnd"/>
-            <w:proofErr w:type="gramStart"/>
-            <w:r>
-              <w:t>™</w:t>
+              <w:t>Added measurements on the a</w:t>
+            </w:r>
+            <w:r>
+              <w:t>utonomiv nervous system by Vagus™</w:t>
             </w:r>
             <w:r>
               <w:t xml:space="preserve"> </w:t>
             </w:r>
             <w:r>
-              <w:t xml:space="preserve"> to</w:t>
-            </w:r>
-            <w:proofErr w:type="gramEnd"/>
-            <w:r>
-              <w:t xml:space="preserve"> o</w:t>
+              <w:t xml:space="preserve"> to o</w:t>
             </w:r>
             <w:r>
               <w:t xml:space="preserve">utcomes. </w:t>
@@ -12453,15 +11869,7 @@
               <w:t>watt-max warm up with</w:t>
             </w:r>
             <w:r>
-              <w:t xml:space="preserve"> 8,5% </w:t>
-            </w:r>
-            <w:proofErr w:type="spellStart"/>
-            <w:r>
-              <w:t>wattmax</w:t>
-            </w:r>
-            <w:proofErr w:type="spellEnd"/>
-            <w:r>
-              <w:t xml:space="preserve"> increments)</w:t>
+              <w:t xml:space="preserve"> 8,5% wattmax increments)</w:t>
             </w:r>
             <w:r>
               <w:t xml:space="preserve">. As well as the possibility for stress </w:t>
@@ -12785,11 +12193,9 @@
             <w:r>
               <w:t xml:space="preserve">escription of how the muscle biopsy is done as suggested by </w:t>
             </w:r>
-            <w:proofErr w:type="gramStart"/>
             <w:r>
               <w:t>LD</w:t>
             </w:r>
-            <w:proofErr w:type="gramEnd"/>
             <w:r>
               <w:t xml:space="preserve"> </w:t>
             </w:r>
@@ -12892,15 +12298,7 @@
     </w:p>
     <w:p>
       <w:r>
-        <w:t xml:space="preserve">Following approval of the statistical analysis plan by the writing committee it will be published at the </w:t>
-      </w:r>
-      <w:proofErr w:type="spellStart"/>
-      <w:r>
-        <w:t>Github</w:t>
-      </w:r>
-      <w:proofErr w:type="spellEnd"/>
-      <w:r>
-        <w:t xml:space="preserve"> account(</w:t>
+        <w:t>Following approval of the statistical analysis plan by the writing committee it will be published at the Github account(</w:t>
       </w:r>
       <w:hyperlink r:id="rId13" w:history="1">
         <w:r>
@@ -12924,7 +12322,7 @@
           <w:rPr>
             <w:rStyle w:val="Hyperlink"/>
           </w:rPr>
-          <w:t>www.aktisundhed.dk</w:t>
+          <w:t>www.aktivsundhed.dk</w:t>
         </w:r>
       </w:hyperlink>
       <w:r>
@@ -13123,21 +12521,13 @@
         <w:t xml:space="preserve"> in</w:t>
       </w:r>
       <w:r>
-        <w:t xml:space="preserve"> clinical </w:t>
-      </w:r>
-      <w:proofErr w:type="gramStart"/>
-      <w:r>
-        <w:t>journal</w:t>
+        <w:t xml:space="preserve"> clinical journal</w:t>
       </w:r>
       <w:r>
         <w:t>s</w:t>
       </w:r>
       <w:r>
-        <w:t>,</w:t>
-      </w:r>
-      <w:proofErr w:type="gramEnd"/>
-      <w:r>
-        <w:t xml:space="preserve"> thus </w:t>
+        <w:t xml:space="preserve">, thus </w:t>
       </w:r>
       <w:r>
         <w:t>each</w:t>
@@ -13292,13 +12682,8 @@
       <w:r>
         <w:t xml:space="preserve">Cytokine measurements doing acute exercise bout, </w:t>
       </w:r>
-      <w:proofErr w:type="spellStart"/>
-      <w:r>
-        <w:t>Vagus</w:t>
-      </w:r>
-      <w:proofErr w:type="spellEnd"/>
-      <w:r>
-        <w:t>™</w:t>
+      <w:r>
+        <w:t>Vagus™</w:t>
       </w:r>
       <w:r>
         <w:t xml:space="preserve"> measurements.</w:t>
@@ -13525,21 +12910,7 @@
         <w:rPr>
           <w:rFonts w:asciiTheme="minorHAnsi" w:hAnsiTheme="minorHAnsi" w:cstheme="minorHAnsi"/>
         </w:rPr>
-        <w:t xml:space="preserve">rimary </w:t>
-      </w:r>
-      <w:proofErr w:type="gramStart"/>
-      <w:r>
-        <w:rPr>
-          <w:rFonts w:asciiTheme="minorHAnsi" w:hAnsiTheme="minorHAnsi" w:cstheme="minorHAnsi"/>
-        </w:rPr>
-        <w:t>and  secondary</w:t>
-      </w:r>
-      <w:proofErr w:type="gramEnd"/>
-      <w:r>
-        <w:rPr>
-          <w:rFonts w:asciiTheme="minorHAnsi" w:hAnsiTheme="minorHAnsi" w:cstheme="minorHAnsi"/>
-        </w:rPr>
-        <w:t xml:space="preserve"> outcomes</w:t>
+        <w:t>rimary and  secondary outcomes</w:t>
       </w:r>
       <w:r>
         <w:rPr>
@@ -13834,21 +13205,11 @@
         <w:t>Other relevant characteristics</w:t>
       </w:r>
       <w:r>
-        <w:t xml:space="preserve"> measured at screening, baseline and </w:t>
-      </w:r>
-      <w:proofErr w:type="spellStart"/>
-      <w:r>
-        <w:t>followup</w:t>
-      </w:r>
-      <w:proofErr w:type="spellEnd"/>
-      <w:r>
-        <w:t xml:space="preserve">, separated by intervention group at </w:t>
-      </w:r>
-      <w:proofErr w:type="spellStart"/>
-      <w:r>
-        <w:t>followup</w:t>
-      </w:r>
-      <w:proofErr w:type="spellEnd"/>
+        <w:t xml:space="preserve"> measured at screening, baseline and followup</w:t>
+      </w:r>
+      <w:r>
+        <w:t>, separated by intervention group at followup</w:t>
+      </w:r>
       <w:r>
         <w:t>.</w:t>
       </w:r>
@@ -13916,15 +13277,7 @@
         </w:numPr>
       </w:pPr>
       <w:r>
-        <w:t xml:space="preserve">Volcano plots depicting change in gene counts from baseline to </w:t>
-      </w:r>
-      <w:proofErr w:type="spellStart"/>
-      <w:r>
-        <w:t>followup</w:t>
-      </w:r>
-      <w:proofErr w:type="spellEnd"/>
-      <w:r>
-        <w:t xml:space="preserve"> in both intervention groups.</w:t>
+        <w:t>Volcano plots depicting change in gene counts from baseline to followup in both intervention groups.</w:t>
       </w:r>
     </w:p>
     <w:p>
@@ -14287,14 +13640,9 @@
         <w:t>vagal tone</w:t>
       </w:r>
       <w:r>
-        <w:t xml:space="preserve"> </w:t>
-      </w:r>
-      <w:proofErr w:type="gramStart"/>
-      <w:r>
-        <w:t>outcomes</w:t>
+        <w:t xml:space="preserve"> outcomes</w:t>
       </w:r>
       <w:bookmarkEnd w:id="36"/>
-      <w:proofErr w:type="gramEnd"/>
     </w:p>
     <w:p>
       <w:r>
@@ -14390,13 +13738,8 @@
       <w:r>
         <w:t xml:space="preserve"> </w:t>
       </w:r>
-      <w:proofErr w:type="spellStart"/>
-      <w:r>
-        <w:t>Vagus</w:t>
-      </w:r>
-      <w:proofErr w:type="spellEnd"/>
-      <w:r>
-        <w:t>™</w:t>
+      <w:r>
+        <w:t>Vagus™</w:t>
       </w:r>
       <w:r>
         <w:t xml:space="preserve"> measurements</w:t>
@@ -14617,15 +13960,7 @@
         </w:numPr>
       </w:pPr>
       <w:r>
-        <w:t xml:space="preserve">Outcomes from the </w:t>
-      </w:r>
-      <w:proofErr w:type="spellStart"/>
-      <w:r>
-        <w:t>Vagus</w:t>
-      </w:r>
-      <w:proofErr w:type="spellEnd"/>
-      <w:r>
-        <w:t>™ measurements at the specific timepoints</w:t>
+        <w:t>Outcomes from the Vagus™ measurements at the specific timepoints</w:t>
       </w:r>
     </w:p>
     <w:p>
@@ -18342,18 +17677,8 @@
                 <w:sz w:val="18"/>
                 <w:szCs w:val="18"/>
               </w:rPr>
-              <w:t>Anti-</w:t>
-            </w:r>
-            <w:proofErr w:type="spellStart"/>
-            <w:r>
-              <w:rPr>
-                <w:rFonts w:ascii="Times New Roman" w:hAnsi="Times New Roman"/>
-                <w:sz w:val="18"/>
-                <w:szCs w:val="18"/>
-              </w:rPr>
-              <w:t>Sm</w:t>
-            </w:r>
-            <w:proofErr w:type="spellEnd"/>
+              <w:t>Anti-Sm</w:t>
+            </w:r>
           </w:p>
         </w:tc>
         <w:tc>
@@ -18500,18 +17825,8 @@
                 <w:sz w:val="18"/>
                 <w:szCs w:val="18"/>
               </w:rPr>
-              <w:t>NEITHER ANTI-DsDNA or ANTI-</w:t>
-            </w:r>
-            <w:proofErr w:type="spellStart"/>
-            <w:r>
-              <w:rPr>
-                <w:rFonts w:ascii="Times New Roman" w:hAnsi="Times New Roman"/>
-                <w:sz w:val="18"/>
-                <w:szCs w:val="18"/>
-              </w:rPr>
-              <w:t>sm</w:t>
-            </w:r>
-            <w:proofErr w:type="spellEnd"/>
+              <w:t>NEITHER ANTI-DsDNA or ANTI-sm</w:t>
+            </w:r>
           </w:p>
         </w:tc>
         <w:tc>
@@ -18624,13 +17939,8 @@
           </w:tcPr>
           <w:p>
             <w:r>
-              <w:t xml:space="preserve">Change from 0 to 12 </w:t>
-            </w:r>
-            <w:proofErr w:type="gramStart"/>
-            <w:r>
-              <w:t>weeks</w:t>
-            </w:r>
-            <w:proofErr w:type="gramEnd"/>
+              <w:t>Change from 0 to 12 weeks</w:t>
+            </w:r>
           </w:p>
           <w:p>
             <w:r>
@@ -18687,15 +17997,7 @@
               <w:t>Exercise</w:t>
             </w:r>
             <w:r>
-              <w:t xml:space="preserve"> (n=</w:t>
-            </w:r>
-            <w:proofErr w:type="spellStart"/>
-            <w:r>
-              <w:t>yy</w:t>
-            </w:r>
-            <w:proofErr w:type="spellEnd"/>
-            <w:r>
-              <w:t>)</w:t>
+              <w:t xml:space="preserve"> (n=yy)</w:t>
             </w:r>
           </w:p>
         </w:tc>
@@ -18932,13 +18234,8 @@
           </w:tcPr>
           <w:p>
             <w:r>
-              <w:t xml:space="preserve">Change from 0 to 12 </w:t>
-            </w:r>
-            <w:proofErr w:type="gramStart"/>
-            <w:r>
-              <w:t>weeks</w:t>
-            </w:r>
-            <w:proofErr w:type="gramEnd"/>
+              <w:t>Change from 0 to 12 weeks</w:t>
+            </w:r>
           </w:p>
           <w:p>
             <w:r>
@@ -18958,18 +18255,11 @@
           </w:tcPr>
           <w:p>
             <w:r>
-              <w:t xml:space="preserve">Estimated </w:t>
-            </w:r>
-            <w:proofErr w:type="spellStart"/>
-            <w:proofErr w:type="gramStart"/>
-            <w:r>
-              <w:t>IFN:</w:t>
+              <w:t>Estimated IFN:</w:t>
             </w:r>
             <w:r>
               <w:t>Treatment</w:t>
             </w:r>
-            <w:proofErr w:type="spellEnd"/>
-            <w:proofErr w:type="gramEnd"/>
             <w:r>
               <w:t xml:space="preserve"> interaction</w:t>
             </w:r>
@@ -19004,15 +18294,7 @@
           </w:tcPr>
           <w:p>
             <w:r>
-              <w:t>Exercise (n=</w:t>
-            </w:r>
-            <w:proofErr w:type="spellStart"/>
-            <w:r>
-              <w:t>yy</w:t>
-            </w:r>
-            <w:proofErr w:type="spellEnd"/>
-            <w:r>
-              <w:t>)</w:t>
+              <w:t>Exercise (n=yy)</w:t>
             </w:r>
           </w:p>
         </w:tc>
@@ -24893,6 +24175,7 @@
   <w:rsids>
     <w:rsidRoot w:val="00300AAB"/>
     <w:rsid w:val="0004433D"/>
+    <w:rsid w:val="002D3B5E"/>
     <w:rsid w:val="00300AAB"/>
     <w:rsid w:val="00337FFA"/>
     <w:rsid w:val="0035189C"/>

</xml_diff>